<commit_message>
Criação da Apresentação e atualização do docs
</commit_message>
<xml_diff>
--- a/TrabalhoFinalIpo.docx
+++ b/TrabalhoFinalIpo.docx
@@ -2594,7 +2594,7 @@
     </w:p>
     <w:tbl>
       <w:tblPr>
-        <w:tblStyle w:val="SombreamentoMdio2-nfase1"/>
+        <w:tblStyle w:val="SombreamentoMdio2-nfase11"/>
         <w:tblW w:w="0" w:type="auto"/>
         <w:jc w:val="center"/>
         <w:tblLook w:val="04A0"/>
@@ -4050,50 +4050,77 @@
         <w:t xml:space="preserve"> acordo com as listas formadas, </w:t>
       </w:r>
       <w:r>
-        <w:t>escolhe-se uma sala e turma aleatoriamente, verifica-se a disponibilidade da sala no horário requerido pela turma</w:t>
-      </w:r>
-      <w:r>
+        <w:t xml:space="preserve">escolhe-se uma sala e </w:t>
+      </w:r>
+      <w:r>
+        <w:rPr>
+          <w:color w:val="000000" w:themeColor="text1"/>
+        </w:rPr>
+        <w:t>turma aleatoriamente, verifica-se a disponibilidade da sala no horário requerido pela turma</w:t>
+      </w:r>
+      <w:r>
+        <w:rPr>
+          <w:color w:val="000000" w:themeColor="text1"/>
+        </w:rPr>
         <w:t>,</w:t>
       </w:r>
       <w:r>
+        <w:rPr>
+          <w:color w:val="000000" w:themeColor="text1"/>
+        </w:rPr>
         <w:t xml:space="preserve"> </w:t>
       </w:r>
       <w:r>
+        <w:rPr>
+          <w:color w:val="000000" w:themeColor="text1"/>
+        </w:rPr>
         <w:t xml:space="preserve">verificando também </w:t>
       </w:r>
       <w:r>
+        <w:rPr>
+          <w:color w:val="000000" w:themeColor="text1"/>
+        </w:rPr>
         <w:t>se a sala comporta a demanda de alunos da turma. Caso a sala esteja disponível</w:t>
       </w:r>
       <w:r>
+        <w:rPr>
+          <w:color w:val="000000" w:themeColor="text1"/>
+        </w:rPr>
         <w:t xml:space="preserve"> e comporte</w:t>
       </w:r>
       <w:r>
+        <w:rPr>
+          <w:color w:val="000000" w:themeColor="text1"/>
+        </w:rPr>
         <w:t xml:space="preserve"> a demanda, essa turma é então alocada nessa sala e respectivo horário.</w:t>
       </w:r>
       <w:r>
-        <w:t xml:space="preserve"> </w:t>
-      </w:r>
-      <w:r>
-        <w:rPr>
-          <w:color w:val="FF0000"/>
-        </w:rPr>
-        <w:t xml:space="preserve">Neste processo, caso alguma turma não consiga ser alocada a alguma sala, é </w:t>
-      </w:r>
-      <w:r>
-        <w:rPr>
-          <w:color w:val="FF0000"/>
+        <w:rPr>
+          <w:color w:val="000000" w:themeColor="text1"/>
+        </w:rPr>
+        <w:t xml:space="preserve"> Neste processo, caso alguma turma não consiga ser alocada a alguma sala, é </w:t>
+      </w:r>
+      <w:r>
+        <w:rPr>
+          <w:color w:val="000000" w:themeColor="text1"/>
         </w:rPr>
         <w:t>criada uma sala virtual para</w:t>
       </w:r>
       <w:r>
         <w:rPr>
-          <w:color w:val="FF0000"/>
-        </w:rPr>
-        <w:t xml:space="preserve"> essa turma, de forma que durante a execução do método turmas em salas virtuais também sejam consideradas para a geração de vizinhos</w:t>
-      </w:r>
-      <w:r>
-        <w:rPr>
-          <w:color w:val="FF0000"/>
+          <w:color w:val="000000" w:themeColor="text1"/>
+        </w:rPr>
+        <w:t xml:space="preserve"> ser alocada</w:t>
+      </w:r>
+      <w:r>
+        <w:rPr>
+          <w:color w:val="000000" w:themeColor="text1"/>
+        </w:rPr>
+        <w:t>, de forma que durante a execução do método turmas em salas virtuais também sejam consideradas para a geração de vizinhos</w:t>
+      </w:r>
+      <w:r>
+        <w:rPr>
+          <w:color w:val="000000" w:themeColor="text1"/>
         </w:rPr>
         <w:t xml:space="preserve"> e cálculos do custo.</w:t>
       </w:r>
@@ -4363,24 +4390,24 @@
     <w:p>
       <w:pPr>
         <w:rPr>
-          <w:color w:val="FF0000"/>
-        </w:rPr>
-      </w:pPr>
-      <w:r>
-        <w:rPr>
-          <w:color w:val="FF0000"/>
+          <w:color w:val="000000" w:themeColor="text1"/>
+        </w:rPr>
+      </w:pPr>
+      <w:r>
+        <w:rPr>
+          <w:color w:val="000000" w:themeColor="text1"/>
         </w:rPr>
         <w:t>A função objetivo considerada neste trabalho é baseada na penalização dos requisitos essenciais não atendidos, dando um peso para cada requisito.</w:t>
       </w:r>
       <w:r>
         <w:rPr>
-          <w:color w:val="FF0000"/>
+          <w:color w:val="000000" w:themeColor="text1"/>
         </w:rPr>
         <w:t xml:space="preserve"> O cálculo é feito em função da quantidade de salas virtuais</w:t>
       </w:r>
       <w:r>
         <w:rPr>
-          <w:color w:val="FF0000"/>
+          <w:color w:val="000000" w:themeColor="text1"/>
         </w:rPr>
         <w:t xml:space="preserve"> e da diferença entre a capacidade da sala e a demanda da turma alocada. </w:t>
       </w:r>
@@ -4388,12 +4415,12 @@
     <w:p>
       <w:pPr>
         <w:rPr>
-          <w:color w:val="FF0000"/>
-        </w:rPr>
-      </w:pPr>
-      <w:r>
-        <w:rPr>
-          <w:color w:val="FF0000"/>
+          <w:color w:val="000000" w:themeColor="text1"/>
+        </w:rPr>
+      </w:pPr>
+      <w:r>
+        <w:rPr>
+          <w:color w:val="000000" w:themeColor="text1"/>
         </w:rPr>
         <w:t>Esse cálculo considera que a existência de sala virtual com uma penalidade maior do que a diferença da capacidade e demanda, com peso 50 e 1 respectivamente. Portanto temos:</w:t>
       </w:r>
@@ -4402,18 +4429,18 @@
       <w:pPr>
         <w:jc w:val="center"/>
         <w:rPr>
-          <w:color w:val="FF0000"/>
-        </w:rPr>
-      </w:pPr>
-      <w:r>
-        <w:rPr>
-          <w:color w:val="FF0000"/>
+          <w:color w:val="000000" w:themeColor="text1"/>
+        </w:rPr>
+      </w:pPr>
+      <w:r>
+        <w:rPr>
+          <w:color w:val="000000" w:themeColor="text1"/>
         </w:rPr>
         <w:t>f(s)</w:t>
       </w:r>
       <w:r>
         <w:rPr>
-          <w:color w:val="FF0000"/>
+          <w:color w:val="000000" w:themeColor="text1"/>
         </w:rPr>
         <w:t xml:space="preserve"> = (Qsv * 50 ) + ∑(capacidadeSala[j] - demandaTurma[i][j])</w:t>
       </w:r>
@@ -4421,12 +4448,12 @@
     <w:p>
       <w:pPr>
         <w:rPr>
-          <w:color w:val="FF0000"/>
-        </w:rPr>
-      </w:pPr>
-      <w:r>
-        <w:rPr>
-          <w:color w:val="FF0000"/>
+          <w:color w:val="000000" w:themeColor="text1"/>
+        </w:rPr>
+      </w:pPr>
+      <w:r>
+        <w:rPr>
+          <w:color w:val="000000" w:themeColor="text1"/>
         </w:rPr>
         <w:t>Onde:</w:t>
       </w:r>
@@ -4439,12 +4466,12 @@
           <w:numId w:val="27"/>
         </w:numPr>
         <w:rPr>
-          <w:color w:val="FF0000"/>
-        </w:rPr>
-      </w:pPr>
-      <w:r>
-        <w:rPr>
-          <w:color w:val="FF0000"/>
+          <w:color w:val="000000" w:themeColor="text1"/>
+        </w:rPr>
+      </w:pPr>
+      <w:r>
+        <w:rPr>
+          <w:color w:val="000000" w:themeColor="text1"/>
         </w:rPr>
         <w:t>Qsv é a quantidade de salas vistuais</w:t>
       </w:r>
@@ -4457,30 +4484,30 @@
           <w:numId w:val="27"/>
         </w:numPr>
         <w:rPr>
-          <w:color w:val="FF0000"/>
-        </w:rPr>
-      </w:pPr>
-      <w:r>
-        <w:rPr>
-          <w:color w:val="FF0000"/>
+          <w:color w:val="000000" w:themeColor="text1"/>
+        </w:rPr>
+      </w:pPr>
+      <w:r>
+        <w:rPr>
+          <w:color w:val="000000" w:themeColor="text1"/>
         </w:rPr>
         <w:t>capacidadeSala[j] é a capacidade</w:t>
       </w:r>
       <w:r>
         <w:rPr>
-          <w:color w:val="FF0000"/>
+          <w:color w:val="000000" w:themeColor="text1"/>
         </w:rPr>
         <w:t xml:space="preserve"> da sala j, tal que j = 0</w:t>
       </w:r>
       <w:r>
         <w:rPr>
-          <w:color w:val="FF0000"/>
+          <w:color w:val="000000" w:themeColor="text1"/>
         </w:rPr>
         <w:t>,1,2,</w:t>
       </w:r>
       <w:r>
         <w:rPr>
-          <w:color w:val="FF0000"/>
+          <w:color w:val="000000" w:themeColor="text1"/>
         </w:rPr>
         <w:t>... Número sala</w:t>
       </w:r>
@@ -4493,48 +4520,48 @@
           <w:numId w:val="27"/>
         </w:numPr>
         <w:rPr>
-          <w:color w:val="FF0000"/>
-        </w:rPr>
-      </w:pPr>
-      <w:r>
-        <w:rPr>
-          <w:color w:val="FF0000"/>
+          <w:color w:val="000000" w:themeColor="text1"/>
+        </w:rPr>
+      </w:pPr>
+      <w:r>
+        <w:rPr>
+          <w:color w:val="000000" w:themeColor="text1"/>
         </w:rPr>
         <w:t>demandaTurma[i][j] é demanda da turma alocada no horário i na turma j, tal que i = 0</w:t>
       </w:r>
       <w:r>
         <w:rPr>
-          <w:color w:val="FF0000"/>
+          <w:color w:val="000000" w:themeColor="text1"/>
         </w:rPr>
         <w:t>,1,2,</w:t>
       </w:r>
       <w:r>
         <w:rPr>
-          <w:color w:val="FF0000"/>
+          <w:color w:val="000000" w:themeColor="text1"/>
         </w:rPr>
         <w:t xml:space="preserve">... quantidade de horários e </w:t>
       </w:r>
       <w:r>
         <w:rPr>
-          <w:color w:val="FF0000"/>
+          <w:color w:val="000000" w:themeColor="text1"/>
         </w:rPr>
         <w:t>j = 0</w:t>
       </w:r>
       <w:r>
         <w:rPr>
-          <w:color w:val="FF0000"/>
+          <w:color w:val="000000" w:themeColor="text1"/>
         </w:rPr>
         <w:t>,1,2,</w:t>
       </w:r>
       <w:r>
         <w:rPr>
-          <w:color w:val="FF0000"/>
+          <w:color w:val="000000" w:themeColor="text1"/>
         </w:rPr>
         <w:t>...</w:t>
       </w:r>
       <w:r>
         <w:rPr>
-          <w:color w:val="FF0000"/>
+          <w:color w:val="000000" w:themeColor="text1"/>
         </w:rPr>
         <w:t xml:space="preserve"> Número sala</w:t>
       </w:r>
@@ -4547,12 +4574,12 @@
           <w:numId w:val="27"/>
         </w:numPr>
         <w:rPr>
-          <w:color w:val="FF0000"/>
-        </w:rPr>
-      </w:pPr>
-      <w:r>
-        <w:rPr>
-          <w:color w:val="FF0000"/>
+          <w:color w:val="000000" w:themeColor="text1"/>
+        </w:rPr>
+      </w:pPr>
+      <w:r>
+        <w:rPr>
+          <w:color w:val="000000" w:themeColor="text1"/>
         </w:rPr>
         <w:t>A diferença da capacidade pela demanda da turma só entra no somatório caso uma turma esteja alocada na sala no horário em questão.</w:t>
       </w:r>
@@ -4949,6 +4976,9 @@
     <w:p>
       <w:pPr>
         <w:ind w:firstLine="0"/>
+        <w:rPr>
+          <w:color w:val="000000" w:themeColor="text1"/>
+        </w:rPr>
       </w:pPr>
       <w:r>
         <w:t xml:space="preserve">O Sistema </w:t>
@@ -4972,43 +5002,44 @@
         <w:t xml:space="preserve">. No caso do Problema de Alocação de Salas, </w:t>
       </w:r>
       <w:r>
-        <w:t>minimizar a função objetivo é minimizar a relação de diferença entre a capacidade de uma sala e a demanda das turmas a ela alocadas além de tentar evitar ao máximo o uso de salas virtuais, cumprindo assim com os requisitos essenciais apresentados neste artigo.</w:t>
-      </w:r>
-    </w:p>
-    <w:p>
-      <w:pPr>
-        <w:ind w:firstLine="0"/>
-      </w:pPr>
+        <w:t xml:space="preserve">minimizar a função objetivo é minimizar a relação de diferença entre a capacidade de uma sala e a demanda das </w:t>
+      </w:r>
+      <w:r>
+        <w:rPr>
+          <w:color w:val="000000" w:themeColor="text1"/>
+        </w:rPr>
+        <w:t>turmas a ela alocadas além de tentar evitar ao máximo o uso de salas virtuais, cumprindo assim com os requisitos essenciais apresentados neste artigo.</w:t>
+      </w:r>
     </w:p>
     <w:p>
       <w:pPr>
         <w:ind w:firstLine="706"/>
         <w:rPr>
-          <w:color w:val="FF0000"/>
-        </w:rPr>
-      </w:pPr>
-      <w:r>
-        <w:rPr>
-          <w:color w:val="FF0000"/>
+          <w:color w:val="000000" w:themeColor="text1"/>
+        </w:rPr>
+      </w:pPr>
+      <w:r>
+        <w:rPr>
+          <w:color w:val="000000" w:themeColor="text1"/>
         </w:rPr>
         <w:t xml:space="preserve">Nesse sistema foi utilizado conceitos de orientação a objeto para que fosse possível o reaproveitamento do algoritmo </w:t>
       </w:r>
       <w:r>
         <w:rPr>
           <w:i/>
-          <w:color w:val="FF0000"/>
+          <w:color w:val="000000" w:themeColor="text1"/>
         </w:rPr>
         <w:t xml:space="preserve">Simulated Annealing </w:t>
       </w:r>
       <w:r>
         <w:rPr>
-          <w:color w:val="FF0000"/>
+          <w:color w:val="000000" w:themeColor="text1"/>
         </w:rPr>
         <w:t xml:space="preserve">para outros problemas, ou seja, o sistema foi desenvolvido de forma genérica </w:t>
       </w:r>
       <w:r>
         <w:rPr>
-          <w:color w:val="FF0000"/>
+          <w:color w:val="000000" w:themeColor="text1"/>
         </w:rPr>
         <w:t xml:space="preserve">criando interfaces para abstrair o método implementado e suas soluções, além disso foi utilizado padrões de projetos como: </w:t>
       </w:r>
@@ -5021,49 +5052,49 @@
           <w:numId w:val="28"/>
         </w:numPr>
         <w:rPr>
-          <w:color w:val="FF0000"/>
-        </w:rPr>
-      </w:pPr>
-      <w:r>
-        <w:rPr>
-          <w:color w:val="FF0000"/>
+          <w:color w:val="000000" w:themeColor="text1"/>
+        </w:rPr>
+      </w:pPr>
+      <w:r>
+        <w:rPr>
+          <w:color w:val="000000" w:themeColor="text1"/>
         </w:rPr>
         <w:t xml:space="preserve">Template Method: Para separar as </w:t>
       </w:r>
       <w:r>
         <w:rPr>
-          <w:color w:val="FF0000"/>
+          <w:color w:val="000000" w:themeColor="text1"/>
         </w:rPr>
         <w:t>características</w:t>
       </w:r>
       <w:r>
         <w:rPr>
-          <w:color w:val="FF0000"/>
+          <w:color w:val="000000" w:themeColor="text1"/>
         </w:rPr>
         <w:t xml:space="preserve"> comuns da solução e </w:t>
       </w:r>
       <w:r>
         <w:rPr>
-          <w:color w:val="FF0000"/>
+          <w:color w:val="000000" w:themeColor="text1"/>
         </w:rPr>
         <w:t xml:space="preserve">do método implementado, </w:t>
       </w:r>
       <w:r>
         <w:rPr>
           <w:i/>
-          <w:color w:val="FF0000"/>
+          <w:color w:val="000000" w:themeColor="text1"/>
         </w:rPr>
         <w:t xml:space="preserve">Simulated Annealing, </w:t>
       </w:r>
       <w:r>
         <w:rPr>
-          <w:color w:val="FF0000"/>
+          <w:color w:val="000000" w:themeColor="text1"/>
         </w:rPr>
         <w:t>das características específicas do problema atacado, PAS</w:t>
       </w:r>
       <w:r>
         <w:rPr>
-          <w:color w:val="FF0000"/>
+          <w:color w:val="000000" w:themeColor="text1"/>
         </w:rPr>
         <w:t>;</w:t>
       </w:r>
@@ -5076,25 +5107,31 @@
           <w:numId w:val="28"/>
         </w:numPr>
         <w:rPr>
-          <w:color w:val="FF0000"/>
-        </w:rPr>
-      </w:pPr>
-      <w:r>
-        <w:rPr>
-          <w:color w:val="FF0000"/>
+          <w:color w:val="000000" w:themeColor="text1"/>
+        </w:rPr>
+      </w:pPr>
+      <w:r>
+        <w:rPr>
+          <w:color w:val="000000" w:themeColor="text1"/>
+        </w:rPr>
+        <w:t>Factory Method:</w:t>
+      </w:r>
+      <w:r>
+        <w:rPr>
+          <w:color w:val="000000" w:themeColor="text1"/>
+        </w:rPr>
+        <w:t xml:space="preserve"> Como dito a forma de implementação abordou a ideia de generalidade. Esse padrão tem como função minimizar o impacto no </w:t>
+      </w:r>
+      <w:r>
+        <w:rPr>
+          <w:color w:val="000000" w:themeColor="text1"/>
         </w:rPr>
         <w:lastRenderedPageBreak/>
-        <w:t>Factory Method:</w:t>
-      </w:r>
-      <w:r>
-        <w:rPr>
-          <w:color w:val="FF0000"/>
-        </w:rPr>
-        <w:t xml:space="preserve"> Como dito a forma de implementação abordou a ideia de generalidade. Esse padrão tem como função minimizar o impacto no resto do sistema para implementar e executar um novo tipo de problema a ser atacado</w:t>
-      </w:r>
-      <w:r>
-        <w:rPr>
-          <w:color w:val="FF0000"/>
+        <w:t>resto do sistema para implementar e executar um novo tipo de problema a ser atacado</w:t>
+      </w:r>
+      <w:r>
+        <w:rPr>
+          <w:color w:val="000000" w:themeColor="text1"/>
         </w:rPr>
         <w:t>;</w:t>
       </w:r>
@@ -5107,18 +5144,18 @@
           <w:numId w:val="28"/>
         </w:numPr>
         <w:rPr>
-          <w:color w:val="FF0000"/>
-        </w:rPr>
-      </w:pPr>
-      <w:r>
-        <w:rPr>
-          <w:color w:val="FF0000"/>
+          <w:color w:val="000000" w:themeColor="text1"/>
+        </w:rPr>
+      </w:pPr>
+      <w:r>
+        <w:rPr>
+          <w:color w:val="000000" w:themeColor="text1"/>
         </w:rPr>
         <w:t>Singleton: Garantir que tenha apenas uma factory, no sistema todo, para os tipos de problemas ataca</w:t>
       </w:r>
       <w:r>
         <w:rPr>
-          <w:color w:val="FF0000"/>
+          <w:color w:val="000000" w:themeColor="text1"/>
         </w:rPr>
         <w:t>dos;</w:t>
       </w:r>
@@ -5131,12 +5168,12 @@
           <w:numId w:val="28"/>
         </w:numPr>
         <w:rPr>
-          <w:color w:val="FF0000"/>
-        </w:rPr>
-      </w:pPr>
-      <w:r>
-        <w:rPr>
-          <w:color w:val="FF0000"/>
+          <w:color w:val="000000" w:themeColor="text1"/>
+        </w:rPr>
+      </w:pPr>
+      <w:r>
+        <w:rPr>
+          <w:color w:val="000000" w:themeColor="text1"/>
         </w:rPr>
         <w:t>MVC: Utilizamos o padrão  Model View Controller para não ficar amarrada a IDE QtCreator. Assim a troca da view, seja até mesmo pelo console, se torna simples e faz com que seja necessário passar apenas o arquivo de entrada e os parâmetros do algoritmo.</w:t>
       </w:r>
@@ -5145,25 +5182,25 @@
       <w:pPr>
         <w:ind w:firstLine="706"/>
         <w:rPr>
-          <w:color w:val="FF0000"/>
-        </w:rPr>
-      </w:pPr>
-      <w:r>
-        <w:rPr>
-          <w:color w:val="00B050"/>
+          <w:color w:val="000000" w:themeColor="text1"/>
+        </w:rPr>
+      </w:pPr>
+      <w:r>
+        <w:rPr>
+          <w:color w:val="000000" w:themeColor="text1"/>
         </w:rPr>
         <w:t xml:space="preserve">Esses padrões permitem que a implementação de um novo problema que utilize </w:t>
       </w:r>
       <w:r>
         <w:rPr>
           <w:i/>
-          <w:color w:val="FF0000"/>
+          <w:color w:val="000000" w:themeColor="text1"/>
         </w:rPr>
         <w:t>Simulated Annealing</w:t>
       </w:r>
       <w:r>
         <w:rPr>
-          <w:color w:val="FF0000"/>
+          <w:color w:val="000000" w:themeColor="text1"/>
         </w:rPr>
         <w:t xml:space="preserve"> de forma simples e rápida, os passos são:</w:t>
       </w:r>
@@ -5176,12 +5213,12 @@
           <w:numId w:val="29"/>
         </w:numPr>
         <w:rPr>
-          <w:color w:val="00B050"/>
-        </w:rPr>
-      </w:pPr>
-      <w:r>
-        <w:rPr>
-          <w:color w:val="00B050"/>
+          <w:color w:val="000000" w:themeColor="text1"/>
+        </w:rPr>
+      </w:pPr>
+      <w:r>
+        <w:rPr>
+          <w:color w:val="000000" w:themeColor="text1"/>
         </w:rPr>
         <w:t>Implementar as classes de domínio;</w:t>
       </w:r>
@@ -5194,12 +5231,12 @@
           <w:numId w:val="29"/>
         </w:numPr>
         <w:rPr>
-          <w:color w:val="00B050"/>
-        </w:rPr>
-      </w:pPr>
-      <w:r>
-        <w:rPr>
-          <w:color w:val="00B050"/>
+          <w:color w:val="000000" w:themeColor="text1"/>
+        </w:rPr>
+      </w:pPr>
+      <w:r>
+        <w:rPr>
+          <w:color w:val="000000" w:themeColor="text1"/>
         </w:rPr>
         <w:t>Implementar a interface ISolucao com as características da nova solução;</w:t>
       </w:r>
@@ -5212,12 +5249,12 @@
           <w:numId w:val="29"/>
         </w:numPr>
         <w:rPr>
-          <w:color w:val="00B050"/>
-        </w:rPr>
-      </w:pPr>
-      <w:r>
-        <w:rPr>
-          <w:color w:val="00B050"/>
+          <w:color w:val="000000" w:themeColor="text1"/>
+        </w:rPr>
+      </w:pPr>
+      <w:r>
+        <w:rPr>
+          <w:color w:val="000000" w:themeColor="text1"/>
         </w:rPr>
         <w:t>Implementar a interface IParse para parsear os novos dados de entrada;</w:t>
       </w:r>
@@ -5230,12 +5267,12 @@
           <w:numId w:val="29"/>
         </w:numPr>
         <w:rPr>
-          <w:color w:val="00B050"/>
-        </w:rPr>
-      </w:pPr>
-      <w:r>
-        <w:rPr>
-          <w:color w:val="00B050"/>
+          <w:color w:val="000000" w:themeColor="text1"/>
+        </w:rPr>
+      </w:pPr>
+      <w:r>
+        <w:rPr>
+          <w:color w:val="000000" w:themeColor="text1"/>
         </w:rPr>
         <w:t>Implementar a interface ISimulatedAnnealing para o novo problema.</w:t>
       </w:r>
@@ -5248,12 +5285,12 @@
           <w:numId w:val="29"/>
         </w:numPr>
         <w:rPr>
-          <w:color w:val="00B050"/>
-        </w:rPr>
-      </w:pPr>
-      <w:r>
-        <w:rPr>
-          <w:color w:val="00B050"/>
+          <w:color w:val="000000" w:themeColor="text1"/>
+        </w:rPr>
+      </w:pPr>
+      <w:r>
+        <w:rPr>
+          <w:color w:val="000000" w:themeColor="text1"/>
         </w:rPr>
         <w:t>Adicione a classe implementada no item iv no factory do simulated annealing</w:t>
       </w:r>
@@ -5261,12 +5298,12 @@
     <w:p>
       <w:pPr>
         <w:rPr>
-          <w:color w:val="00B050"/>
-        </w:rPr>
-      </w:pPr>
-      <w:r>
-        <w:rPr>
-          <w:color w:val="00B050"/>
+          <w:color w:val="000000" w:themeColor="text1"/>
+        </w:rPr>
+      </w:pPr>
+      <w:r>
+        <w:rPr>
+          <w:color w:val="000000" w:themeColor="text1"/>
         </w:rPr>
         <w:t>Todas as implementações acima são métodos claros e simples, de forma que facilita a implementação e legibilidade.</w:t>
       </w:r>
@@ -5362,45 +5399,33 @@
       </w:r>
       <w:r>
         <w:rPr>
-          <w:color w:val="FF0000"/>
+          <w:color w:val="000000" w:themeColor="text1"/>
         </w:rPr>
         <w:t>T</w:t>
       </w:r>
       <w:r>
         <w:rPr>
-          <w:color w:val="FF0000"/>
+          <w:color w:val="000000" w:themeColor="text1"/>
         </w:rPr>
         <w:t>u</w:t>
       </w:r>
       <w:r>
         <w:rPr>
-          <w:color w:val="FF0000"/>
+          <w:color w:val="000000" w:themeColor="text1"/>
         </w:rPr>
         <w:t>r</w:t>
       </w:r>
       <w:r>
         <w:rPr>
-          <w:color w:val="FF0000"/>
-        </w:rPr>
-        <w:t>ma</w:t>
-      </w:r>
-      <w:r>
-        <w:rPr>
-          <w:color w:val="FF0000"/>
-        </w:rPr>
-        <w:t xml:space="preserve"> </w:t>
-      </w:r>
-      <w:r>
-        <w:rPr>
-          <w:color w:val="000000" w:themeColor="text1"/>
-        </w:rPr>
-        <w:t>descrita a seguir.</w:t>
+          <w:color w:val="000000" w:themeColor="text1"/>
+        </w:rPr>
+        <w:t>ma descrita a seguir.</w:t>
       </w:r>
     </w:p>
     <w:p>
       <w:pPr>
         <w:pStyle w:val="PargrafodaLista"/>
-        <w:ind w:left="1426" w:firstLine="0"/>
+        <w:ind w:left="0" w:firstLine="0"/>
         <w:jc w:val="center"/>
         <w:rPr>
           <w:color w:val="000000" w:themeColor="text1"/>
@@ -5415,7 +5440,7 @@
         <w:lastRenderedPageBreak/>
         <w:drawing>
           <wp:inline distT="0" distB="0" distL="0" distR="0">
-            <wp:extent cx="3533140" cy="5617845"/>
+            <wp:extent cx="2884594" cy="4586630"/>
             <wp:effectExtent l="19050" t="0" r="0" b="0"/>
             <wp:docPr id="2" name="Imagem 1"/>
             <wp:cNvGraphicFramePr>
@@ -5440,7 +5465,7 @@
                   <pic:spPr bwMode="auto">
                     <a:xfrm>
                       <a:off x="0" y="0"/>
-                      <a:ext cx="3533140" cy="5617845"/>
+                      <a:ext cx="2885093" cy="4587424"/>
                     </a:xfrm>
                     <a:prstGeom prst="rect">
                       <a:avLst/>
@@ -5563,7 +5588,6 @@
         <w:rPr>
           <w:color w:val="000000" w:themeColor="text1"/>
         </w:rPr>
-        <w:lastRenderedPageBreak/>
         <w:t xml:space="preserve">No segundo, definição da solução, baseia-se em basicamente em duas entidades: </w:t>
       </w:r>
       <w:r>
@@ -5654,6 +5678,7 @@
           <w:color w:val="000000" w:themeColor="text1"/>
           <w:lang w:val="en-US" w:eastAsia="en-US"/>
         </w:rPr>
+        <w:lastRenderedPageBreak/>
         <w:drawing>
           <wp:inline distT="0" distB="0" distL="0" distR="0">
             <wp:extent cx="5391150" cy="4514850"/>
@@ -5767,7 +5792,6 @@
           <w:color w:val="000000" w:themeColor="text1"/>
           <w:lang w:val="en-US" w:eastAsia="en-US"/>
         </w:rPr>
-        <w:lastRenderedPageBreak/>
         <w:drawing>
           <wp:inline distT="0" distB="0" distL="0" distR="0">
             <wp:extent cx="5398770" cy="2845435"/>
@@ -5846,6 +5870,7 @@
         <w:rPr>
           <w:color w:val="000000" w:themeColor="text1"/>
         </w:rPr>
+        <w:lastRenderedPageBreak/>
         <w:t xml:space="preserve">1. </w:t>
       </w:r>
       <w:r>
@@ -6597,7 +6622,7 @@
         <w:rStyle w:val="Nmerodepgina"/>
         <w:noProof/>
       </w:rPr>
-      <w:t>16</w:t>
+      <w:t>10</w:t>
     </w:r>
     <w:r>
       <w:rPr>
@@ -6651,7 +6676,7 @@
         <w:rStyle w:val="Nmerodepgina"/>
         <w:noProof/>
       </w:rPr>
-      <w:t>15</w:t>
+      <w:t>11</w:t>
     </w:r>
     <w:r>
       <w:rPr>
@@ -10548,8 +10573,8 @@
       </w:tcPr>
     </w:tblStylePr>
   </w:style>
-  <w:style w:type="table" w:customStyle="1" w:styleId="ListaMdia1-nfase1">
-    <w:name w:val="Medium List 1 Accent 1"/>
+  <w:style w:type="table" w:customStyle="1" w:styleId="ListaMdia1-nfase11">
+    <w:name w:val="Lista Média 1 - Ênfase 11"/>
     <w:basedOn w:val="Tabelanormal"/>
     <w:uiPriority w:val="65"/>
     <w:rsid w:val="007B77AE"/>
@@ -10902,8 +10927,8 @@
       </w:tcPr>
     </w:tblStylePr>
   </w:style>
-  <w:style w:type="table" w:customStyle="1" w:styleId="SombreamentoMdio2-nfase1">
-    <w:name w:val="Medium Shading 2 Accent 1"/>
+  <w:style w:type="table" w:customStyle="1" w:styleId="SombreamentoMdio2-nfase11">
+    <w:name w:val="Sombreamento Médio 2 - Ênfase 11"/>
     <w:basedOn w:val="Tabelanormal"/>
     <w:uiPriority w:val="64"/>
     <w:rsid w:val="007B77AE"/>

</xml_diff>